<commit_message>
Estimacion de presupuestos, req. no funcionales
</commit_message>
<xml_diff>
--- a/Carta de proyecto Transito.docx
+++ b/Carta de proyecto Transito.docx
@@ -514,6 +514,25 @@
     </w:tbl>
     <w:p/>
     <w:p/>
+    <w:p/>
+    <w:p/>
+    <w:p/>
+    <w:p/>
+    <w:p/>
+    <w:p/>
+    <w:p/>
+    <w:p/>
+    <w:p/>
+    <w:p/>
+    <w:p/>
+    <w:p/>
+    <w:p/>
+    <w:p/>
+    <w:p/>
+    <w:p/>
+    <w:p/>
+    <w:p/>
+    <w:p/>
     <w:p>
       <w:pPr>
         <w:rPr>
@@ -524,6 +543,7 @@
         <w:rPr>
           <w:b/>
         </w:rPr>
+        <w:lastRenderedPageBreak/>
         <w:t>Lista de requerimientos:</w:t>
       </w:r>
     </w:p>
@@ -565,6 +585,11 @@
     </w:p>
     <w:p>
       <w:r>
+        <w:t>Actualizar conductor.</w:t>
+      </w:r>
+    </w:p>
+    <w:p>
+      <w:r>
         <w:t>Registrar vehículo</w:t>
       </w:r>
       <w:r>
@@ -573,6 +598,16 @@
     </w:p>
     <w:p>
       <w:r>
+        <w:t>Actualizar vehículo.</w:t>
+      </w:r>
+    </w:p>
+    <w:p>
+      <w:r>
+        <w:t>Eliminar vehículo.</w:t>
+      </w:r>
+    </w:p>
+    <w:p>
+      <w:r>
         <w:t>Ingresar.</w:t>
       </w:r>
     </w:p>
@@ -580,6 +615,13 @@
       <w:r>
         <w:t>Levantar reporte.</w:t>
       </w:r>
+    </w:p>
+    <w:p>
+      <w:r>
+        <w:t>Notificar respuesta de dictamen.</w:t>
+      </w:r>
+      <w:bookmarkStart w:id="0" w:name="_GoBack"/>
+      <w:bookmarkEnd w:id="0"/>
     </w:p>
     <w:p>
       <w:r>
@@ -616,10 +658,33 @@
     </w:p>
     <w:p>
       <w:r>
-        <w:t>Ingresar</w:t>
+        <w:t>Editar usuario.</w:t>
+      </w:r>
+    </w:p>
+    <w:p>
+      <w:r>
+        <w:t>Visualizar usuarios.</w:t>
+      </w:r>
+    </w:p>
+    <w:p>
+      <w:r>
+        <w:t>Eliminar usuario.</w:t>
+      </w:r>
+    </w:p>
+    <w:p>
+      <w:r>
+        <w:t>Iniciar Sesión</w:t>
       </w:r>
       <w:r>
         <w:t>.</w:t>
+      </w:r>
+      <w:r>
+        <w:tab/>
+      </w:r>
+    </w:p>
+    <w:p>
+      <w:r>
+        <w:t>Buscar reporte.</w:t>
       </w:r>
     </w:p>
     <w:p>
@@ -649,15 +714,74 @@
       </w:pPr>
     </w:p>
     <w:p/>
-    <w:p/>
-    <w:p/>
-    <w:p/>
-    <w:p/>
-    <w:p/>
-    <w:p/>
-    <w:p/>
-    <w:p/>
-    <w:p/>
+    <w:p>
+      <w:r>
+        <w:t>No funcionales:</w:t>
+      </w:r>
+    </w:p>
+    <w:p>
+      <w:r>
+        <w:t>Usabilidad. Tendrá una interfaz intuitiva y fácil de aprender para el usuario.</w:t>
+      </w:r>
+    </w:p>
+    <w:p>
+      <w:r>
+        <w:t>Seguridad. Los datos de los usuarios serán debidamente protegidos para que ningún elemento fuera del sistema pueda verlos.</w:t>
+      </w:r>
+      <w:r>
+        <w:t xml:space="preserve"> Solo los usuarios registrados por el administrador podrán ingresar en el sistema web.</w:t>
+      </w:r>
+    </w:p>
+    <w:p>
+      <w:r>
+        <w:t>Eficiencia. Conectará al servidor de forma rápida y las respuestas serán igual de rápidas.</w:t>
+      </w:r>
+    </w:p>
+    <w:p>
+      <w:r>
+        <w:t xml:space="preserve">Portabilidad. Por si en un futuro se piensa en la compatibilidad de la </w:t>
+      </w:r>
+      <w:proofErr w:type="gramStart"/>
+      <w:r>
+        <w:t>app</w:t>
+      </w:r>
+      <w:proofErr w:type="gramEnd"/>
+      <w:r>
+        <w:t xml:space="preserve"> con otros sistemas operativos móviles.</w:t>
+      </w:r>
+    </w:p>
+    <w:p>
+      <w:r>
+        <w:t>Disponibilidad. El sistema se mantendrá disponible 24/7 los 365 días del año.</w:t>
+      </w:r>
+    </w:p>
+    <w:p>
+      <w:r>
+        <w:t>Mantenibilidad. Las aplicaciones contarán con un fácil mantenimiento debido a que se apegarán a los estándares de codificación de Google en Java y JavaScript.</w:t>
+      </w:r>
+    </w:p>
+    <w:p/>
+    <w:p/>
+    <w:p/>
+    <w:p/>
+    <w:p/>
+    <w:p/>
+    <w:p>
+      <w:pPr>
+        <w:jc w:val="center"/>
+        <w:rPr>
+          <w:b/>
+          <w:sz w:val="28"/>
+        </w:rPr>
+      </w:pPr>
+      <w:r>
+        <w:rPr>
+          <w:b/>
+          <w:sz w:val="28"/>
+        </w:rPr>
+        <w:t>Entrevista</w:t>
+      </w:r>
+    </w:p>
     <w:p>
       <w:pPr>
         <w:pStyle w:val="Prrafodelista"/>
@@ -667,7 +791,6 @@
         </w:numPr>
       </w:pPr>
       <w:r>
-        <w:lastRenderedPageBreak/>
         <w:t>¿</w:t>
       </w:r>
       <w:r>
@@ -1129,8 +1252,6 @@
       <w:r>
         <w:t>Si hay dos reportes, con el tiempo y las placas.</w:t>
       </w:r>
-      <w:bookmarkStart w:id="0" w:name="_GoBack"/>
-      <w:bookmarkEnd w:id="0"/>
       <w:r>
         <w:tab/>
       </w:r>
@@ -2315,7 +2436,7 @@
 </file>
 
 <file path=customXml/itemProps1.xml><?xml version="1.0" encoding="utf-8"?>
-<ds:datastoreItem xmlns:ds="http://schemas.openxmlformats.org/officeDocument/2006/customXml" ds:itemID="{84083659-A634-4854-BB73-47BCD9B7785E}">
+<ds:datastoreItem xmlns:ds="http://schemas.openxmlformats.org/officeDocument/2006/customXml" ds:itemID="{26FEA4D6-2157-41E9-AAF4-8085DE6B4C0B}">
   <ds:schemaRefs>
     <ds:schemaRef ds:uri="http://schemas.openxmlformats.org/officeDocument/2006/bibliography"/>
   </ds:schemaRefs>

</xml_diff>